<commit_message>
as submitted to mercedes
</commit_message>
<xml_diff>
--- a/AdamSalowitzCoverRefCH1951.docx
+++ b/AdamSalowitzCoverRefCH1951.docx
@@ -19,28 +19,30 @@
         </w:rPr>
       </w:pPr>
       <w:r>
-        <w:t>+1 (248)506-1213</w:t>
-      </w:r>
+        <w:t>+1 (248)506-</w:t>
+      </w:r>
+      <w:r>
+        <w:t>****</w:t>
+      </w:r>
+      <w:bookmarkStart w:id="0" w:name="_GoBack"/>
+      <w:bookmarkEnd w:id="0"/>
       <w:r>
         <w:t>  |  </w:t>
       </w:r>
       <w:r>
-        <w:t>adam.salowitz@gmail.com</w:t>
+        <w:t>adam.salowitz</w:t>
+      </w:r>
+      <w:r>
+        <w:t>+github</w:t>
+      </w:r>
+      <w:r>
+        <w:t>@gmail.com</w:t>
       </w:r>
       <w:r>
         <w:t>  |  </w:t>
       </w:r>
       <w:r>
-        <w:t>4474 3</w:t>
-      </w:r>
-      <w:r>
-        <w:rPr>
-          <w:vertAlign w:val="superscript"/>
-        </w:rPr>
-        <w:t>rd</w:t>
-      </w:r>
-      <w:r>
-        <w:t xml:space="preserve"> St, Apt 13 Detroit, MI 48201</w:t>
+        <w:t>********</w:t>
       </w:r>
     </w:p>
     <w:p>
@@ -150,22 +152,13 @@
         <w:t xml:space="preserve"> talented and hard-working Engineer</w:t>
       </w:r>
       <w:r>
-        <w:t xml:space="preserve"> with </w:t>
-      </w:r>
-      <w:r>
-        <w:t>an excellent problem-solving mindset</w:t>
+        <w:t xml:space="preserve"> with an excellent problem-solving mindset</w:t>
       </w:r>
       <w:r>
         <w:t xml:space="preserve">.  </w:t>
       </w:r>
       <w:r>
-        <w:t>My education in Chemical Engineering</w:t>
-      </w:r>
-      <w:r>
-        <w:t xml:space="preserve"> and Computer Science</w:t>
-      </w:r>
-      <w:r>
-        <w:t xml:space="preserve"> and my thirst for knowledge gives </w:t>
+        <w:t xml:space="preserve">My education in Chemical Engineering and Computer Science and my thirst for knowledge gives </w:t>
       </w:r>
       <w:r>
         <w:t>me a broad knowledge base</w:t>
@@ -194,8 +187,6 @@
       <w:r>
         <w:t>ing, and automation</w:t>
       </w:r>
-      <w:bookmarkStart w:id="0" w:name="_GoBack"/>
-      <w:bookmarkEnd w:id="0"/>
       <w:r>
         <w:t xml:space="preserve">.  </w:t>
       </w:r>

</xml_diff>